<commit_message>
correctd some spelling errors
</commit_message>
<xml_diff>
--- a/01-Project_Documents/Airbnb Invesment Write Up.docx
+++ b/01-Project_Documents/Airbnb Invesment Write Up.docx
@@ -31,9 +31,8 @@
           <w:szCs w:val="56"/>
           <w:lang w:eastAsia="en-GB"/>
         </w:rPr>
-        <w:t xml:space="preserve"> </w:t>
-      </w:r>
-      <w:proofErr w:type="spellStart"/>
+        <w:t xml:space="preserve"> Inves</w:t>
+      </w:r>
       <w:r>
         <w:rPr>
           <w:rFonts w:eastAsia="Times New Roman" w:cs="Arial"/>
@@ -42,9 +41,18 @@
           <w:szCs w:val="56"/>
           <w:lang w:eastAsia="en-GB"/>
         </w:rPr>
-        <w:t>Invesment</w:t>
-      </w:r>
-      <w:proofErr w:type="spellEnd"/>
+        <w:t>t</w:t>
+      </w:r>
+      <w:r>
+        <w:rPr>
+          <w:rFonts w:eastAsia="Times New Roman" w:cs="Arial"/>
+          <w:color w:val="353744"/>
+          <w:sz w:val="56"/>
+          <w:szCs w:val="56"/>
+          <w:lang w:eastAsia="en-GB"/>
+        </w:rPr>
+        <w:t>ment</w:t>
+      </w:r>
     </w:p>
     <w:p>
       <w:pPr>
@@ -113,45 +121,27 @@
           <w:lang w:eastAsia="en-GB"/>
         </w:rPr>
       </w:pPr>
-      <w:proofErr w:type="spellStart"/>
       <w:r>
         <w:rPr>
           <w:rFonts w:eastAsia="Times New Roman" w:cs="Arial"/>
           <w:lang w:eastAsia="en-GB"/>
         </w:rPr>
-        <w:t>Raph</w:t>
-      </w:r>
-      <w:proofErr w:type="spellEnd"/>
-      <w:r>
+        <w:t>Raph Serrano</w:t>
+      </w:r>
+    </w:p>
+    <w:p>
+      <w:pPr>
         <w:rPr>
           <w:rFonts w:eastAsia="Times New Roman" w:cs="Arial"/>
           <w:lang w:eastAsia="en-GB"/>
         </w:rPr>
-        <w:t xml:space="preserve"> Serrano</w:t>
-      </w:r>
-    </w:p>
-    <w:p>
-      <w:pPr>
+      </w:pPr>
+      <w:r>
         <w:rPr>
           <w:rFonts w:eastAsia="Times New Roman" w:cs="Arial"/>
           <w:lang w:eastAsia="en-GB"/>
         </w:rPr>
-      </w:pPr>
-      <w:proofErr w:type="spellStart"/>
-      <w:r>
-        <w:rPr>
-          <w:rFonts w:eastAsia="Times New Roman" w:cs="Arial"/>
-          <w:lang w:eastAsia="en-GB"/>
-        </w:rPr>
-        <w:t>Swobabika</w:t>
-      </w:r>
-      <w:proofErr w:type="spellEnd"/>
-      <w:r>
-        <w:rPr>
-          <w:rFonts w:eastAsia="Times New Roman" w:cs="Arial"/>
-          <w:lang w:eastAsia="en-GB"/>
-        </w:rPr>
-        <w:t xml:space="preserve"> Jena</w:t>
+        <w:t>Swobabika Jena</w:t>
       </w:r>
     </w:p>
     <w:p>
@@ -228,11 +218,9 @@
       <w:r>
         <w:t xml:space="preserve">Is there a correlation between highest occupancy and highest </w:t>
       </w:r>
-      <w:proofErr w:type="gramStart"/>
-      <w:r>
-        <w:t>return</w:t>
-      </w:r>
-      <w:proofErr w:type="gramEnd"/>
+      <w:r>
+        <w:t>return?</w:t>
+      </w:r>
     </w:p>
     <w:p>
       <w:pPr>
@@ -245,11 +233,9 @@
       <w:r>
         <w:t xml:space="preserve">What neighbourhoods have the highest ratings from </w:t>
       </w:r>
-      <w:proofErr w:type="gramStart"/>
-      <w:r>
-        <w:t>reviews</w:t>
-      </w:r>
-      <w:proofErr w:type="gramEnd"/>
+      <w:r>
+        <w:t>reviews?</w:t>
+      </w:r>
     </w:p>
     <w:p>
       <w:pPr>
@@ -262,11 +248,9 @@
       <w:r>
         <w:t xml:space="preserve">What is the proximity to train stations as a significant form of </w:t>
       </w:r>
-      <w:proofErr w:type="gramStart"/>
-      <w:r>
-        <w:t>transport</w:t>
-      </w:r>
-      <w:proofErr w:type="gramEnd"/>
+      <w:r>
+        <w:t>transport?</w:t>
+      </w:r>
     </w:p>
     <w:p>
       <w:r>
@@ -484,14 +468,7 @@
         <w:rPr>
           <w:lang w:eastAsia="en-GB"/>
         </w:rPr>
-        <w:t xml:space="preserve">irbbnb, and found we were able to download the raw data from a website called </w:t>
-      </w:r>
-      <w:proofErr w:type="spellStart"/>
-      <w:r>
-        <w:rPr>
-          <w:lang w:eastAsia="en-GB"/>
-        </w:rPr>
-        <w:t>Inside</w:t>
+        <w:t>irbbnb, and found we were able to download the raw data from a website called Inside</w:t>
       </w:r>
       <w:r>
         <w:rPr>
@@ -499,7 +476,6 @@
         </w:rPr>
         <w:t>Airbnb</w:t>
       </w:r>
-      <w:proofErr w:type="spellEnd"/>
       <w:r>
         <w:rPr>
           <w:lang w:eastAsia="en-GB"/>
@@ -507,7 +483,6 @@
         <w:t xml:space="preserve">. </w:t>
       </w:r>
       <w:hyperlink r:id="rId5" w:history="1">
-        <w:proofErr w:type="spellStart"/>
         <w:r>
           <w:rPr>
             <w:rStyle w:val="Hyperlink"/>
@@ -528,7 +503,6 @@
           </w:rPr>
           <w:t>Airbnb</w:t>
         </w:r>
-        <w:proofErr w:type="spellEnd"/>
       </w:hyperlink>
       <w:r>
         <w:rPr>
@@ -584,35 +558,7 @@
         <w:rPr>
           <w:lang w:eastAsia="en-GB"/>
         </w:rPr>
-        <w:t xml:space="preserve"> was broken down into several files, stored as either a CSV file or in a .</w:t>
-      </w:r>
-      <w:proofErr w:type="spellStart"/>
-      <w:r>
-        <w:rPr>
-          <w:lang w:eastAsia="en-GB"/>
-        </w:rPr>
-        <w:t>gz</w:t>
-      </w:r>
-      <w:proofErr w:type="spellEnd"/>
-      <w:r>
-        <w:rPr>
-          <w:lang w:eastAsia="en-GB"/>
-        </w:rPr>
-        <w:t xml:space="preserve"> format, which required unzipping with </w:t>
-      </w:r>
-      <w:proofErr w:type="spellStart"/>
-      <w:r>
-        <w:rPr>
-          <w:lang w:eastAsia="en-GB"/>
-        </w:rPr>
-        <w:t>Winzip</w:t>
-      </w:r>
-      <w:proofErr w:type="spellEnd"/>
-      <w:r>
-        <w:rPr>
-          <w:lang w:eastAsia="en-GB"/>
-        </w:rPr>
-        <w:t xml:space="preserve"> prior to saving as a csv file. Some of the data sets </w:t>
+        <w:t xml:space="preserve"> was broken down into several files, stored as either a CSV file or in a .gz format, which required unzipping with Winzip prior to saving as a csv file. Some of the data sets </w:t>
       </w:r>
       <w:r>
         <w:rPr>
@@ -712,13 +658,8 @@
       </w:r>
       <w:r>
         <w:tab/>
-        <w:t xml:space="preserve">Drop private rooms / shared rooms / hotel </w:t>
-      </w:r>
-      <w:proofErr w:type="spellStart"/>
-      <w:r>
-        <w:t>rooms</w:t>
-      </w:r>
-      <w:proofErr w:type="spellEnd"/>
+        <w:t>Drop private rooms / shared rooms / hotel rooms</w:t>
+      </w:r>
     </w:p>
     <w:p>
       <w:pPr>
@@ -870,13 +811,9 @@
       <w:r>
         <w:br/>
       </w:r>
-      <w:proofErr w:type="spellStart"/>
-      <w:proofErr w:type="gramStart"/>
-      <w:r>
-        <w:t>ie</w:t>
-      </w:r>
-      <w:proofErr w:type="spellEnd"/>
-      <w:proofErr w:type="gramEnd"/>
+      <w:r>
+        <w:t>i.e.</w:t>
+      </w:r>
       <w:r>
         <w:t xml:space="preserve"> </w:t>
       </w:r>
@@ -907,13 +844,9 @@
       <w:r>
         <w:br/>
       </w:r>
-      <w:proofErr w:type="spellStart"/>
-      <w:proofErr w:type="gramStart"/>
-      <w:r>
-        <w:t>ie</w:t>
-      </w:r>
-      <w:proofErr w:type="spellEnd"/>
-      <w:proofErr w:type="gramEnd"/>
+      <w:r>
+        <w:t>i.e.</w:t>
+      </w:r>
       <w:r>
         <w:t xml:space="preserve"> 313 =&gt; 000313 (6 digits)</w:t>
       </w:r>
@@ -938,13 +871,9 @@
       <w:r>
         <w:br/>
       </w:r>
-      <w:proofErr w:type="spellStart"/>
-      <w:proofErr w:type="gramStart"/>
-      <w:r>
-        <w:t>ie</w:t>
-      </w:r>
-      <w:proofErr w:type="spellEnd"/>
-      <w:proofErr w:type="gramEnd"/>
+      <w:r>
+        <w:t>i.e.</w:t>
+      </w:r>
       <w:r>
         <w:t xml:space="preserve"> </w:t>
       </w:r>
@@ -1037,13 +966,9 @@
       <w:r>
         <w:br/>
       </w:r>
-      <w:proofErr w:type="spellStart"/>
-      <w:proofErr w:type="gramStart"/>
-      <w:r>
-        <w:t>ie</w:t>
-      </w:r>
-      <w:proofErr w:type="spellEnd"/>
-      <w:proofErr w:type="gramEnd"/>
+      <w:r>
+        <w:t>i.e.</w:t>
+      </w:r>
       <w:r>
         <w:t xml:space="preserve"> ensuring total column </w:t>
       </w:r>
@@ -1148,15 +1073,7 @@
         </w:numPr>
       </w:pPr>
       <w:r>
-        <w:t xml:space="preserve">Isolated relevant columns into new </w:t>
-      </w:r>
-      <w:proofErr w:type="spellStart"/>
-      <w:r>
-        <w:t>dataframe</w:t>
-      </w:r>
-      <w:proofErr w:type="spellEnd"/>
-      <w:r>
-        <w:t xml:space="preserve"> as per relevant questions to be explored.</w:t>
+        <w:t>Isolated relevant columns into new dataframe as per relevant questions to be explored.</w:t>
       </w:r>
     </w:p>
     <w:p>
@@ -1189,16 +1106,11 @@
         <w:t xml:space="preserve">Verifying </w:t>
       </w:r>
       <w:r>
-        <w:t xml:space="preserve">our early </w:t>
-      </w:r>
-      <w:proofErr w:type="gramStart"/>
-      <w:r>
-        <w:t>finding</w:t>
+        <w:t>our early finding</w:t>
       </w:r>
       <w:r>
         <w:t>s</w:t>
       </w:r>
-      <w:proofErr w:type="gramEnd"/>
       <w:r>
         <w:t xml:space="preserve"> we </w:t>
       </w:r>
@@ -1262,6 +1174,7 @@
       <w:r>
         <w:rPr>
           <w:rFonts w:ascii="ø˚_À˛" w:hAnsi="ø˚_À˛" w:cs="ø˚_À˛"/>
+          <w:noProof/>
           <w:szCs w:val="21"/>
         </w:rPr>
         <w:drawing>
@@ -3850,6 +3763,7 @@
   <w:style w:type="character" w:default="1" w:styleId="DefaultParagraphFont">
     <w:name w:val="Default Paragraph Font"/>
     <w:uiPriority w:val="1"/>
+    <w:semiHidden/>
     <w:unhideWhenUsed/>
   </w:style>
   <w:style w:type="table" w:default="1" w:styleId="TableNormal">

</xml_diff>